<commit_message>
nmv 30 07 2022
</commit_message>
<xml_diff>
--- a/TS-Kramam/TS-1.5/TS 1.5 Malayalam Krama Paatam Corrections.docx
+++ b/TS-Kramam/TS-1.5/TS 1.5 Malayalam Krama Paatam Corrections.docx
@@ -1327,15 +1327,81 @@
                 <w:sz w:val="40"/>
                 <w:szCs w:val="40"/>
               </w:rPr>
-              <w:t xml:space="preserve"> | ix </w:t>
+              <w:t xml:space="preserve"> | </w:t>
+            </w:r>
+            <w:r>
+              <w:rPr>
+                <w:rFonts w:ascii="BRH Malayalam Extra" w:hAnsi="BRH Malayalam Extra" w:cs="BRH Malayalam Extra"/>
+                <w:sz w:val="40"/>
+                <w:szCs w:val="40"/>
+                <w:highlight w:val="yellow"/>
+              </w:rPr>
+              <w:t xml:space="preserve">ix </w:t>
             </w:r>
             <w:r>
               <w:rPr>
                 <w:rFonts w:ascii="BRH Malayalam Extra" w:hAnsi="BRH Malayalam Extra" w:cs="BRH Malayalam Extra"/>
                 <w:sz w:val="36"/>
                 <w:szCs w:val="36"/>
+                <w:highlight w:val="yellow"/>
               </w:rPr>
               <w:t xml:space="preserve">„„ </w:t>
+            </w:r>
+            <w:proofErr w:type="spellStart"/>
+            <w:r>
+              <w:rPr>
+                <w:rFonts w:ascii="BRH Malayalam Extra" w:hAnsi="BRH Malayalam Extra" w:cs="BRH Malayalam Extra"/>
+                <w:sz w:val="40"/>
+                <w:szCs w:val="40"/>
+                <w:highlight w:val="yellow"/>
+              </w:rPr>
+              <w:t>py</w:t>
+            </w:r>
+            <w:proofErr w:type="spellEnd"/>
+            <w:r>
+              <w:rPr>
+                <w:rFonts w:ascii="BRH Malayalam Extra" w:hAnsi="BRH Malayalam Extra" w:cs="BRH Malayalam Extra"/>
+                <w:sz w:val="40"/>
+                <w:szCs w:val="40"/>
+                <w:highlight w:val="yellow"/>
+              </w:rPr>
+              <w:t>—</w:t>
+            </w:r>
+            <w:proofErr w:type="spellStart"/>
+            <w:r>
+              <w:rPr>
+                <w:rFonts w:ascii="BRH Malayalam Extra" w:hAnsi="BRH Malayalam Extra" w:cs="BRH Malayalam Extra"/>
+                <w:sz w:val="40"/>
+                <w:szCs w:val="40"/>
+                <w:highlight w:val="yellow"/>
+              </w:rPr>
+              <w:t>qZ</w:t>
+            </w:r>
+            <w:proofErr w:type="spellEnd"/>
+            <w:r>
+              <w:rPr>
+                <w:rFonts w:ascii="BRH Malayalam Extra" w:hAnsi="BRH Malayalam Extra" w:cs="BRH Malayalam Extra"/>
+                <w:sz w:val="40"/>
+                <w:szCs w:val="40"/>
+                <w:highlight w:val="yellow"/>
+              </w:rPr>
+              <w:t xml:space="preserve"> |</w:t>
+            </w:r>
+            <w:r>
+              <w:rPr>
+                <w:rFonts w:ascii="BRH Malayalam Extra" w:hAnsi="BRH Malayalam Extra" w:cs="BRH Malayalam Extra"/>
+                <w:sz w:val="40"/>
+                <w:szCs w:val="40"/>
+              </w:rPr>
+              <w:t xml:space="preserve"> </w:t>
+            </w:r>
+            <w:r>
+              <w:rPr>
+                <w:rFonts w:ascii="BRH Malayalam Extra" w:hAnsi="BRH Malayalam Extra" w:cs="BRH Malayalam Extra"/>
+                <w:sz w:val="40"/>
+                <w:szCs w:val="40"/>
+              </w:rPr>
+              <w:t xml:space="preserve">B </w:t>
             </w:r>
             <w:proofErr w:type="spellStart"/>
             <w:r>
@@ -1392,6 +1458,106 @@
               <w:adjustRightInd w:val="0"/>
               <w:spacing w:before="0" w:line="240" w:lineRule="auto"/>
               <w:rPr>
+                <w:rFonts w:ascii="BRH Malayalam Extra" w:hAnsi="BRH Malayalam Extra" w:cs="BRH Malayalam Extra"/>
+                <w:sz w:val="40"/>
+                <w:szCs w:val="40"/>
+              </w:rPr>
+            </w:pPr>
+            <w:r>
+              <w:rPr>
+                <w:rFonts w:ascii="BRH Malayalam Extra" w:hAnsi="BRH Malayalam Extra" w:cs="BRH Malayalam Extra"/>
+                <w:sz w:val="40"/>
+                <w:szCs w:val="40"/>
+              </w:rPr>
+              <w:t>¥</w:t>
+            </w:r>
+            <w:proofErr w:type="spellStart"/>
+            <w:r>
+              <w:rPr>
+                <w:rFonts w:ascii="BRH Malayalam Extra" w:hAnsi="BRH Malayalam Extra" w:cs="BRH Malayalam Extra"/>
+                <w:sz w:val="40"/>
+                <w:szCs w:val="40"/>
+              </w:rPr>
+              <w:t>sõx</w:t>
+            </w:r>
+            <w:proofErr w:type="spellEnd"/>
+            <w:r>
+              <w:rPr>
+                <w:rFonts w:ascii="BRH Malayalam Extra" w:hAnsi="BRH Malayalam Extra" w:cs="BRH Malayalam Extra"/>
+                <w:b/>
+                <w:sz w:val="32"/>
+                <w:szCs w:val="40"/>
+              </w:rPr>
+              <w:t>–</w:t>
+            </w:r>
+            <w:r>
+              <w:rPr>
+                <w:rFonts w:ascii="BRH Malayalam Extra" w:hAnsi="BRH Malayalam Extra" w:cs="BRH Malayalam Extra"/>
+                <w:sz w:val="40"/>
+                <w:szCs w:val="40"/>
+              </w:rPr>
+              <w:t xml:space="preserve">dx </w:t>
+            </w:r>
+            <w:r>
+              <w:rPr>
+                <w:rFonts w:ascii="BRH Malayalam Extra" w:hAnsi="BRH Malayalam Extra" w:cs="BRH Malayalam Extra"/>
+                <w:sz w:val="40"/>
+                <w:szCs w:val="40"/>
+                <w:highlight w:val="green"/>
+              </w:rPr>
+              <w:t>ix</w:t>
+            </w:r>
+            <w:r>
+              <w:rPr>
+                <w:rFonts w:ascii="BRH Malayalam Extra" w:hAnsi="BRH Malayalam Extra" w:cs="BRH Malayalam Extra"/>
+                <w:sz w:val="40"/>
+                <w:szCs w:val="40"/>
+              </w:rPr>
+              <w:t>˜</w:t>
+            </w:r>
+            <w:r>
+              <w:rPr>
+                <w:rFonts w:ascii="BRH Malayalam Extra" w:hAnsi="BRH Malayalam Extra" w:cs="BRH Malayalam Extra"/>
+                <w:sz w:val="40"/>
+                <w:szCs w:val="40"/>
+              </w:rPr>
+              <w:t xml:space="preserve"> | </w:t>
+            </w:r>
+            <w:r>
+              <w:rPr>
+                <w:rFonts w:ascii="BRH Malayalam Extra" w:hAnsi="BRH Malayalam Extra" w:cs="BRH Malayalam Extra"/>
+                <w:sz w:val="40"/>
+                <w:szCs w:val="40"/>
+                <w:highlight w:val="green"/>
+              </w:rPr>
+              <w:t>ix</w:t>
+            </w:r>
+            <w:bookmarkStart w:id="0" w:name="_GoBack"/>
+            <w:bookmarkEnd w:id="0"/>
+            <w:r>
+              <w:rPr>
+                <w:rFonts w:ascii="BRH Malayalam Extra" w:hAnsi="BRH Malayalam Extra" w:cs="BRH Malayalam Extra"/>
+                <w:sz w:val="40"/>
+                <w:szCs w:val="40"/>
+              </w:rPr>
+              <w:t xml:space="preserve"> </w:t>
+            </w:r>
+            <w:r>
+              <w:rPr>
+                <w:rFonts w:ascii="BRH Malayalam Extra" w:hAnsi="BRH Malayalam Extra" w:cs="BRH Malayalam Extra"/>
+                <w:sz w:val="40"/>
+                <w:szCs w:val="40"/>
+              </w:rPr>
+              <w:t xml:space="preserve">| </w:t>
+            </w:r>
+          </w:p>
+          <w:p>
+            <w:pPr>
+              <w:autoSpaceDE w:val="0"/>
+              <w:autoSpaceDN w:val="0"/>
+              <w:adjustRightInd w:val="0"/>
+              <w:spacing w:before="0" w:line="240" w:lineRule="auto"/>
+              <w:rPr>
                 <w:rFonts w:ascii="BRH Devanagari Extra" w:hAnsi="BRH Devanagari Extra" w:cs="BRH Devanagari Extra"/>
                 <w:sz w:val="40"/>
                 <w:szCs w:val="40"/>
@@ -1403,67 +1569,7 @@
                 <w:sz w:val="40"/>
                 <w:szCs w:val="40"/>
               </w:rPr>
-              <w:t>¥</w:t>
-            </w:r>
-            <w:proofErr w:type="spellStart"/>
-            <w:r>
-              <w:rPr>
-                <w:rFonts w:ascii="BRH Malayalam Extra" w:hAnsi="BRH Malayalam Extra" w:cs="BRH Malayalam Extra"/>
-                <w:sz w:val="40"/>
-                <w:szCs w:val="40"/>
-              </w:rPr>
-              <w:t>sõx</w:t>
-            </w:r>
-            <w:proofErr w:type="spellEnd"/>
-            <w:r>
-              <w:rPr>
-                <w:rFonts w:ascii="BRH Malayalam Extra" w:hAnsi="BRH Malayalam Extra" w:cs="BRH Malayalam Extra"/>
-                <w:b/>
-                <w:sz w:val="32"/>
-                <w:szCs w:val="40"/>
-              </w:rPr>
-              <w:t>–</w:t>
-            </w:r>
-            <w:r>
-              <w:rPr>
-                <w:rFonts w:ascii="BRH Malayalam Extra" w:hAnsi="BRH Malayalam Extra" w:cs="BRH Malayalam Extra"/>
-                <w:sz w:val="40"/>
-                <w:szCs w:val="40"/>
-              </w:rPr>
-              <w:t xml:space="preserve">dx </w:t>
-            </w:r>
-            <w:r>
-              <w:rPr>
-                <w:rFonts w:ascii="BRH Malayalam Extra" w:hAnsi="BRH Malayalam Extra" w:cs="BRH Malayalam Extra"/>
-                <w:sz w:val="40"/>
-                <w:szCs w:val="40"/>
-                <w:highlight w:val="green"/>
-              </w:rPr>
-              <w:t>ix</w:t>
-            </w:r>
-            <w:r>
-              <w:rPr>
-                <w:rFonts w:ascii="BRH Malayalam Extra" w:hAnsi="BRH Malayalam Extra" w:cs="BRH Malayalam Extra"/>
-                <w:sz w:val="40"/>
-                <w:szCs w:val="40"/>
-              </w:rPr>
-              <w:t>˜</w:t>
-            </w:r>
-            <w:r>
-              <w:rPr>
-                <w:rFonts w:ascii="BRH Malayalam Extra" w:hAnsi="BRH Malayalam Extra" w:cs="BRH Malayalam Extra"/>
-                <w:sz w:val="40"/>
-                <w:szCs w:val="40"/>
-              </w:rPr>
-              <w:t xml:space="preserve"> | ix </w:t>
-            </w:r>
-            <w:r>
-              <w:rPr>
-                <w:rFonts w:ascii="BRH Malayalam Extra" w:hAnsi="BRH Malayalam Extra" w:cs="BRH Malayalam Extra"/>
-                <w:sz w:val="36"/>
-                <w:szCs w:val="36"/>
-              </w:rPr>
-              <w:t xml:space="preserve">„„ </w:t>
+              <w:t xml:space="preserve">B </w:t>
             </w:r>
             <w:proofErr w:type="spellStart"/>
             <w:r>
@@ -1500,6 +1606,14 @@
                 <w:szCs w:val="40"/>
               </w:rPr>
               <w:t xml:space="preserve"> |</w:t>
+            </w:r>
+            <w:r>
+              <w:rPr>
+                <w:rFonts w:ascii="BRH Malayalam Extra" w:hAnsi="BRH Malayalam Extra" w:cs="BRH Malayalam Extra"/>
+                <w:sz w:val="40"/>
+                <w:szCs w:val="40"/>
+              </w:rPr>
+              <w:t xml:space="preserve"> </w:t>
             </w:r>
           </w:p>
         </w:tc>
@@ -2550,17 +2664,7 @@
                 <w:szCs w:val="32"/>
                 <w:lang w:val="en-IN" w:eastAsia="en-IN" w:bidi="ml-IN"/>
               </w:rPr>
-              <w:t>1</w:t>
-            </w:r>
-            <w:r>
-              <w:rPr>
-                <w:rFonts w:eastAsia="Times New Roman" w:cs="Arial"/>
-                <w:b/>
-                <w:sz w:val="32"/>
-                <w:szCs w:val="32"/>
-                <w:lang w:val="en-IN" w:eastAsia="en-IN" w:bidi="ml-IN"/>
-              </w:rPr>
-              <w:t>2</w:t>
+              <w:t>12</w:t>
             </w:r>
           </w:p>
           <w:p>
@@ -2853,8 +2957,6 @@
           <w:u w:val="single"/>
         </w:rPr>
       </w:pPr>
-      <w:bookmarkStart w:id="0" w:name="_GoBack"/>
-      <w:bookmarkEnd w:id="0"/>
       <w:r>
         <w:rPr>
           <w:b/>
@@ -19302,7 +19404,7 @@
 </file>
 
 <file path=customXml/itemProps1.xml><?xml version="1.0" encoding="utf-8"?>
-<ds:datastoreItem xmlns:ds="http://schemas.openxmlformats.org/officeDocument/2006/customXml" ds:itemID="{1337E3D9-A8E7-4B1D-B7F9-5CA540060A6A}">
+<ds:datastoreItem xmlns:ds="http://schemas.openxmlformats.org/officeDocument/2006/customXml" ds:itemID="{48A80D79-DE37-484D-B64B-69DFEFB5F22E}">
   <ds:schemaRefs>
     <ds:schemaRef ds:uri="http://schemas.openxmlformats.org/officeDocument/2006/bibliography"/>
   </ds:schemaRefs>

</xml_diff>

<commit_message>
nmv 07 10 2025
</commit_message>
<xml_diff>
--- a/TS-Kramam/TS-1.5/TS 1.5 Malayalam Krama Paatam Corrections.docx
+++ b/TS-Kramam/TS-1.5/TS 1.5 Malayalam Krama Paatam Corrections.docx
@@ -302,7 +302,7 @@
                 <w:bCs/>
                 <w:sz w:val="28"/>
                 <w:szCs w:val="36"/>
-                <w:lang w:val="it-IT" w:bidi="ml-IN"/>
+                <w:lang w:val="en-IN" w:bidi="ml-IN"/>
               </w:rPr>
             </w:pPr>
             <w:r>
@@ -312,20 +312,9 @@
                 <w:bCs/>
                 <w:sz w:val="28"/>
                 <w:szCs w:val="36"/>
-                <w:lang w:val="it-IT" w:bidi="ml-IN"/>
-              </w:rPr>
-              <w:t xml:space="preserve">Krama Vaakyam No. </w:t>
-            </w:r>
-            <w:r>
-              <w:rPr>
-                <w:rFonts w:cs="Arial"/>
-                <w:b/>
-                <w:bCs/>
-                <w:sz w:val="28"/>
-                <w:szCs w:val="36"/>
-                <w:lang w:val="it-IT" w:bidi="ml-IN"/>
-              </w:rPr>
-              <w:t>45</w:t>
+                <w:lang w:val="en-IN" w:bidi="ml-IN"/>
+              </w:rPr>
+              <w:t>Krama Vaakyam No. 45</w:t>
             </w:r>
           </w:p>
           <w:p>
@@ -355,18 +344,7 @@
                 <w:szCs w:val="36"/>
                 <w:lang w:val="it-IT" w:bidi="ml-IN"/>
               </w:rPr>
-              <w:t xml:space="preserve">Panchaati No. </w:t>
-            </w:r>
-            <w:r>
-              <w:rPr>
-                <w:rFonts w:cs="Arial"/>
-                <w:b/>
-                <w:bCs/>
-                <w:sz w:val="28"/>
-                <w:szCs w:val="36"/>
-                <w:lang w:val="it-IT" w:bidi="ml-IN"/>
-              </w:rPr>
-              <w:t>3</w:t>
+              <w:t>Panchaati No. 3</w:t>
             </w:r>
           </w:p>
         </w:tc>
@@ -490,6 +468,316 @@
                 <w:lang w:val="it-IT"/>
               </w:rPr>
               <w:t>Rx CZy— öe - RxJ |</w:t>
+            </w:r>
+          </w:p>
+        </w:tc>
+      </w:tr>
+      <w:tr>
+        <w:trPr>
+          <w:trHeight w:val="1105"/>
+        </w:trPr>
+        <w:tc>
+          <w:tcPr>
+            <w:tcW w:w="3764" w:type="dxa"/>
+            <w:tcBorders>
+              <w:top w:val="single" w:sz="4" w:space="0" w:color="000000"/>
+              <w:left w:val="single" w:sz="4" w:space="0" w:color="000000"/>
+              <w:bottom w:val="single" w:sz="4" w:space="0" w:color="000000"/>
+              <w:right w:val="single" w:sz="4" w:space="0" w:color="000000"/>
+            </w:tcBorders>
+          </w:tcPr>
+          <w:p>
+            <w:pPr>
+              <w:widowControl w:val="0"/>
+              <w:tabs>
+                <w:tab w:val="left" w:pos="993"/>
+              </w:tabs>
+              <w:autoSpaceDE w:val="0"/>
+              <w:autoSpaceDN w:val="0"/>
+              <w:adjustRightInd w:val="0"/>
+              <w:spacing w:before="0" w:line="240" w:lineRule="auto"/>
+              <w:rPr>
+                <w:rFonts w:eastAsia="Times New Roman" w:cs="Arial"/>
+                <w:b/>
+                <w:sz w:val="32"/>
+                <w:szCs w:val="32"/>
+                <w:lang w:val="en-IN" w:eastAsia="en-IN" w:bidi="ml-IN"/>
+              </w:rPr>
+            </w:pPr>
+            <w:r>
+              <w:rPr>
+                <w:rFonts w:eastAsia="Times New Roman" w:cs="Arial"/>
+                <w:b/>
+                <w:sz w:val="32"/>
+                <w:szCs w:val="32"/>
+                <w:lang w:val="en-IN" w:eastAsia="en-IN" w:bidi="ml-IN"/>
+              </w:rPr>
+              <w:t>T.S.1.5.</w:t>
+            </w:r>
+            <w:r>
+              <w:rPr>
+                <w:rFonts w:eastAsia="Times New Roman" w:cs="Arial"/>
+                <w:b/>
+                <w:sz w:val="32"/>
+                <w:szCs w:val="32"/>
+                <w:lang w:val="en-IN" w:eastAsia="en-IN" w:bidi="ml-IN"/>
+              </w:rPr>
+              <w:t>5.2</w:t>
+            </w:r>
+            <w:r>
+              <w:rPr>
+                <w:rFonts w:eastAsia="Times New Roman" w:cs="Arial"/>
+                <w:b/>
+                <w:sz w:val="32"/>
+                <w:szCs w:val="32"/>
+                <w:lang w:val="en-IN" w:eastAsia="en-IN" w:bidi="ml-IN"/>
+              </w:rPr>
+              <w:t xml:space="preserve"> - Kramam</w:t>
+            </w:r>
+          </w:p>
+          <w:p>
+            <w:pPr>
+              <w:widowControl w:val="0"/>
+              <w:autoSpaceDE w:val="0"/>
+              <w:autoSpaceDN w:val="0"/>
+              <w:adjustRightInd w:val="0"/>
+              <w:spacing w:before="0" w:line="240" w:lineRule="auto"/>
+              <w:rPr>
+                <w:rFonts w:cs="Arial"/>
+                <w:b/>
+                <w:bCs/>
+                <w:sz w:val="28"/>
+                <w:szCs w:val="36"/>
+                <w:lang w:val="it-IT" w:bidi="ml-IN"/>
+              </w:rPr>
+            </w:pPr>
+            <w:r>
+              <w:rPr>
+                <w:rFonts w:cs="Arial"/>
+                <w:b/>
+                <w:bCs/>
+                <w:sz w:val="28"/>
+                <w:szCs w:val="36"/>
+                <w:lang w:val="it-IT" w:bidi="ml-IN"/>
+              </w:rPr>
+              <w:t xml:space="preserve">Krama Vaakyam No. </w:t>
+            </w:r>
+            <w:r>
+              <w:rPr>
+                <w:rFonts w:cs="Arial"/>
+                <w:b/>
+                <w:bCs/>
+                <w:sz w:val="28"/>
+                <w:szCs w:val="36"/>
+                <w:lang w:val="it-IT" w:bidi="ml-IN"/>
+              </w:rPr>
+              <w:t>23</w:t>
+            </w:r>
+          </w:p>
+          <w:p>
+            <w:pPr>
+              <w:widowControl w:val="0"/>
+              <w:tabs>
+                <w:tab w:val="left" w:pos="993"/>
+              </w:tabs>
+              <w:autoSpaceDE w:val="0"/>
+              <w:autoSpaceDN w:val="0"/>
+              <w:adjustRightInd w:val="0"/>
+              <w:spacing w:before="0" w:line="240" w:lineRule="auto"/>
+              <w:rPr>
+                <w:rFonts w:eastAsia="Times New Roman" w:cs="Arial"/>
+                <w:b/>
+                <w:sz w:val="32"/>
+                <w:szCs w:val="32"/>
+                <w:lang w:val="it-IT" w:eastAsia="en-IN" w:bidi="ml-IN"/>
+              </w:rPr>
+            </w:pPr>
+            <w:r>
+              <w:rPr>
+                <w:rFonts w:cs="Arial"/>
+                <w:b/>
+                <w:bCs/>
+                <w:sz w:val="28"/>
+                <w:szCs w:val="36"/>
+                <w:lang w:val="it-IT" w:bidi="ml-IN"/>
+              </w:rPr>
+              <w:t xml:space="preserve">Panchaati No. </w:t>
+            </w:r>
+            <w:r>
+              <w:rPr>
+                <w:rFonts w:cs="Arial"/>
+                <w:b/>
+                <w:bCs/>
+                <w:sz w:val="28"/>
+                <w:szCs w:val="36"/>
+                <w:lang w:val="it-IT" w:bidi="ml-IN"/>
+              </w:rPr>
+              <w:t>18</w:t>
+            </w:r>
+          </w:p>
+        </w:tc>
+        <w:tc>
+          <w:tcPr>
+            <w:tcW w:w="5102" w:type="dxa"/>
+            <w:tcBorders>
+              <w:top w:val="single" w:sz="4" w:space="0" w:color="000000"/>
+              <w:left w:val="single" w:sz="4" w:space="0" w:color="000000"/>
+              <w:bottom w:val="single" w:sz="4" w:space="0" w:color="000000"/>
+              <w:right w:val="single" w:sz="4" w:space="0" w:color="000000"/>
+            </w:tcBorders>
+          </w:tcPr>
+          <w:p>
+            <w:pPr>
+              <w:widowControl w:val="0"/>
+              <w:autoSpaceDE w:val="0"/>
+              <w:autoSpaceDN w:val="0"/>
+              <w:adjustRightInd w:val="0"/>
+              <w:spacing w:line="252" w:lineRule="auto"/>
+              <w:ind w:right="-165"/>
+              <w:rPr>
+                <w:rFonts w:ascii="BRH Malayalam Extra" w:hAnsi="BRH Malayalam Extra" w:cs="BRH Malayalam Extra"/>
+                <w:color w:val="000000" w:themeColor="text1"/>
+                <w:sz w:val="40"/>
+                <w:szCs w:val="40"/>
+              </w:rPr>
+            </w:pPr>
+            <w:r>
+              <w:rPr>
+                <w:rFonts w:ascii="BRH Malayalam Extra" w:hAnsi="BRH Malayalam Extra" w:cs="BRH Malayalam Extra"/>
+                <w:sz w:val="40"/>
+                <w:szCs w:val="40"/>
+              </w:rPr>
+              <w:t>Rx</w:t>
+            </w:r>
+            <w:r>
+              <w:rPr>
+                <w:rFonts w:ascii="BRH Malayalam Extra" w:hAnsi="BRH Malayalam Extra" w:cs="BRH Malayalam Extra"/>
+                <w:b/>
+                <w:sz w:val="32"/>
+                <w:szCs w:val="40"/>
+              </w:rPr>
+              <w:t>–</w:t>
+            </w:r>
+            <w:r>
+              <w:rPr>
+                <w:rFonts w:ascii="BRH Malayalam Extra" w:hAnsi="BRH Malayalam Extra" w:cs="BRH Malayalam Extra"/>
+                <w:sz w:val="40"/>
+                <w:szCs w:val="40"/>
+              </w:rPr>
+              <w:t>dË—¥² | A</w:t>
+            </w:r>
+            <w:r>
+              <w:rPr>
+                <w:rFonts w:ascii="BRH Malayalam Extra" w:hAnsi="BRH Malayalam Extra" w:cs="BRH Malayalam Extra"/>
+                <w:b/>
+                <w:sz w:val="32"/>
+                <w:szCs w:val="40"/>
+              </w:rPr>
+              <w:t>–</w:t>
+            </w:r>
+            <w:r>
+              <w:rPr>
+                <w:rFonts w:ascii="BRH Malayalam Extra" w:hAnsi="BRH Malayalam Extra" w:cs="BRH Malayalam Extra"/>
+                <w:sz w:val="40"/>
+                <w:szCs w:val="40"/>
+                <w:highlight w:val="yellow"/>
+              </w:rPr>
+              <w:t>²</w:t>
+            </w:r>
+            <w:r>
+              <w:rPr>
+                <w:rFonts w:ascii="BRH Malayalam Extra" w:hAnsi="BRH Malayalam Extra" w:cs="BRH Malayalam Extra"/>
+                <w:sz w:val="40"/>
+                <w:szCs w:val="40"/>
+              </w:rPr>
+              <w:t xml:space="preserve"> B |</w:t>
+            </w:r>
+          </w:p>
+        </w:tc>
+        <w:tc>
+          <w:tcPr>
+            <w:tcW w:w="5103" w:type="dxa"/>
+            <w:tcBorders>
+              <w:top w:val="single" w:sz="4" w:space="0" w:color="000000"/>
+              <w:left w:val="single" w:sz="4" w:space="0" w:color="000000"/>
+              <w:bottom w:val="single" w:sz="4" w:space="0" w:color="000000"/>
+              <w:right w:val="single" w:sz="4" w:space="0" w:color="000000"/>
+            </w:tcBorders>
+          </w:tcPr>
+          <w:p>
+            <w:pPr>
+              <w:autoSpaceDE w:val="0"/>
+              <w:autoSpaceDN w:val="0"/>
+              <w:adjustRightInd w:val="0"/>
+              <w:spacing w:before="0" w:line="240" w:lineRule="auto"/>
+              <w:rPr>
+                <w:rFonts w:ascii="BRH Malayalam Extra" w:hAnsi="BRH Malayalam Extra" w:cs="BRH Malayalam Extra"/>
+                <w:color w:val="000000" w:themeColor="text1"/>
+                <w:sz w:val="40"/>
+                <w:szCs w:val="40"/>
+                <w:highlight w:val="green"/>
+                <w:lang w:val="it-IT"/>
+              </w:rPr>
+            </w:pPr>
+            <w:r>
+              <w:rPr>
+                <w:rFonts w:ascii="BRH Malayalam Extra" w:hAnsi="BRH Malayalam Extra" w:cs="BRH Malayalam Extra"/>
+                <w:sz w:val="40"/>
+                <w:szCs w:val="40"/>
+              </w:rPr>
+              <w:t>Rx</w:t>
+            </w:r>
+            <w:r>
+              <w:rPr>
+                <w:rFonts w:ascii="BRH Malayalam Extra" w:hAnsi="BRH Malayalam Extra" w:cs="BRH Malayalam Extra"/>
+                <w:b/>
+                <w:sz w:val="32"/>
+                <w:szCs w:val="40"/>
+              </w:rPr>
+              <w:t>–</w:t>
+            </w:r>
+            <w:r>
+              <w:rPr>
+                <w:rFonts w:ascii="BRH Malayalam Extra" w:hAnsi="BRH Malayalam Extra" w:cs="BRH Malayalam Extra"/>
+                <w:sz w:val="40"/>
+                <w:szCs w:val="40"/>
+              </w:rPr>
+              <w:t>dË—¥² | A</w:t>
+            </w:r>
+            <w:r>
+              <w:rPr>
+                <w:rFonts w:ascii="BRH Malayalam Extra" w:hAnsi="BRH Malayalam Extra" w:cs="BRH Malayalam Extra"/>
+                <w:b/>
+                <w:sz w:val="32"/>
+                <w:szCs w:val="40"/>
+              </w:rPr>
+              <w:t>–</w:t>
+            </w:r>
+            <w:r>
+              <w:rPr>
+                <w:rFonts w:ascii="BRH Malayalam Extra" w:hAnsi="BRH Malayalam Extra" w:cs="BRH Malayalam Extra"/>
+                <w:sz w:val="40"/>
+                <w:szCs w:val="40"/>
+                <w:highlight w:val="green"/>
+              </w:rPr>
+              <w:t>²</w:t>
+            </w:r>
+            <w:r>
+              <w:rPr>
+                <w:rFonts w:ascii="BRH Malayalam Extra" w:hAnsi="BRH Malayalam Extra" w:cs="BRH Malayalam Extra"/>
+                <w:b/>
+                <w:sz w:val="32"/>
+                <w:szCs w:val="40"/>
+              </w:rPr>
+              <w:t>–</w:t>
+            </w:r>
+            <w:r>
+              <w:rPr>
+                <w:rFonts w:ascii="BRH Malayalam Extra" w:hAnsi="BRH Malayalam Extra" w:cs="BRH Malayalam Extra"/>
+                <w:sz w:val="40"/>
+                <w:szCs w:val="40"/>
+              </w:rPr>
+              <w:t xml:space="preserve"> B |</w:t>
             </w:r>
           </w:p>
         </w:tc>
@@ -1131,6 +1419,7 @@
                 <w:szCs w:val="32"/>
                 <w:lang w:val="en-IN" w:eastAsia="en-IN" w:bidi="ml-IN"/>
               </w:rPr>
+              <w:lastRenderedPageBreak/>
               <w:t>T.S.1.5.</w:t>
             </w:r>
             <w:r>
@@ -1453,7 +1742,6 @@
                 <w:szCs w:val="32"/>
                 <w:lang w:val="en-IN" w:eastAsia="en-IN" w:bidi="ml-IN"/>
               </w:rPr>
-              <w:lastRenderedPageBreak/>
               <w:t>T.S.1.5.</w:t>
             </w:r>
             <w:r>
@@ -3260,6 +3548,7 @@
                 <w:sz w:val="32"/>
                 <w:szCs w:val="32"/>
               </w:rPr>
+              <w:lastRenderedPageBreak/>
               <w:t>Reference</w:t>
             </w:r>
           </w:p>
@@ -3282,6 +3571,7 @@
                 <w:sz w:val="32"/>
                 <w:szCs w:val="32"/>
               </w:rPr>
+              <w:lastRenderedPageBreak/>
               <w:t>As Printed</w:t>
             </w:r>
           </w:p>
@@ -3350,7 +3640,6 @@
                 <w:szCs w:val="32"/>
                 <w:lang w:val="en-IN" w:eastAsia="en-IN" w:bidi="ml-IN"/>
               </w:rPr>
-              <w:lastRenderedPageBreak/>
               <w:t>T.S.1.5.</w:t>
             </w:r>
             <w:r>
@@ -5598,6 +5887,7 @@
                 <w:sz w:val="32"/>
                 <w:szCs w:val="32"/>
               </w:rPr>
+              <w:lastRenderedPageBreak/>
               <w:t>Reference</w:t>
             </w:r>
           </w:p>
@@ -5620,6 +5910,7 @@
                 <w:sz w:val="32"/>
                 <w:szCs w:val="32"/>
               </w:rPr>
+              <w:lastRenderedPageBreak/>
               <w:t>As Printed</w:t>
             </w:r>
           </w:p>
@@ -5688,7 +5979,6 @@
                 <w:szCs w:val="32"/>
                 <w:lang w:val="en-IN" w:eastAsia="en-IN" w:bidi="ml-IN"/>
               </w:rPr>
-              <w:lastRenderedPageBreak/>
               <w:t>T.S.1.5.1.3 - Kramam</w:t>
             </w:r>
           </w:p>

</xml_diff>

<commit_message>
nmv 21 10 2025
</commit_message>
<xml_diff>
--- a/TS-Kramam/TS-1.5/TS 1.5 Malayalam Krama Paatam Corrections.docx
+++ b/TS-Kramam/TS-1.5/TS 1.5 Malayalam Krama Paatam Corrections.docx
@@ -548,7 +548,7 @@
                 <w:bCs/>
                 <w:sz w:val="28"/>
                 <w:szCs w:val="36"/>
-                <w:lang w:val="it-IT" w:bidi="ml-IN"/>
+                <w:lang w:val="en-IN" w:bidi="ml-IN"/>
               </w:rPr>
             </w:pPr>
             <w:r>
@@ -558,20 +558,9 @@
                 <w:bCs/>
                 <w:sz w:val="28"/>
                 <w:szCs w:val="36"/>
-                <w:lang w:val="it-IT" w:bidi="ml-IN"/>
-              </w:rPr>
-              <w:t xml:space="preserve">Krama Vaakyam No. </w:t>
-            </w:r>
-            <w:r>
-              <w:rPr>
-                <w:rFonts w:cs="Arial"/>
-                <w:b/>
-                <w:bCs/>
-                <w:sz w:val="28"/>
-                <w:szCs w:val="36"/>
-                <w:lang w:val="it-IT" w:bidi="ml-IN"/>
-              </w:rPr>
-              <w:t>23</w:t>
+                <w:lang w:val="en-IN" w:bidi="ml-IN"/>
+              </w:rPr>
+              <w:t>Krama Vaakyam No. 23</w:t>
             </w:r>
           </w:p>
           <w:p>
@@ -778,6 +767,347 @@
                 <w:szCs w:val="40"/>
               </w:rPr>
               <w:t xml:space="preserve"> B |</w:t>
+            </w:r>
+          </w:p>
+        </w:tc>
+      </w:tr>
+      <w:tr>
+        <w:trPr>
+          <w:trHeight w:val="1105"/>
+        </w:trPr>
+        <w:tc>
+          <w:tcPr>
+            <w:tcW w:w="3764" w:type="dxa"/>
+            <w:tcBorders>
+              <w:top w:val="single" w:sz="4" w:space="0" w:color="000000"/>
+              <w:left w:val="single" w:sz="4" w:space="0" w:color="000000"/>
+              <w:bottom w:val="single" w:sz="4" w:space="0" w:color="000000"/>
+              <w:right w:val="single" w:sz="4" w:space="0" w:color="000000"/>
+            </w:tcBorders>
+          </w:tcPr>
+          <w:p>
+            <w:pPr>
+              <w:widowControl w:val="0"/>
+              <w:tabs>
+                <w:tab w:val="left" w:pos="993"/>
+              </w:tabs>
+              <w:autoSpaceDE w:val="0"/>
+              <w:autoSpaceDN w:val="0"/>
+              <w:adjustRightInd w:val="0"/>
+              <w:spacing w:before="0" w:line="240" w:lineRule="auto"/>
+              <w:rPr>
+                <w:rFonts w:eastAsia="Times New Roman" w:cs="Arial"/>
+                <w:b/>
+                <w:sz w:val="32"/>
+                <w:szCs w:val="32"/>
+                <w:lang w:val="en-IN" w:eastAsia="en-IN" w:bidi="ml-IN"/>
+              </w:rPr>
+            </w:pPr>
+            <w:r>
+              <w:rPr>
+                <w:rFonts w:eastAsia="Times New Roman" w:cs="Arial"/>
+                <w:b/>
+                <w:sz w:val="32"/>
+                <w:szCs w:val="32"/>
+                <w:lang w:val="en-IN" w:eastAsia="en-IN" w:bidi="ml-IN"/>
+              </w:rPr>
+              <w:t>T.S.1.5.</w:t>
+            </w:r>
+            <w:r>
+              <w:rPr>
+                <w:rFonts w:eastAsia="Times New Roman" w:cs="Arial"/>
+                <w:b/>
+                <w:sz w:val="32"/>
+                <w:szCs w:val="32"/>
+                <w:lang w:val="en-IN" w:eastAsia="en-IN" w:bidi="ml-IN"/>
+              </w:rPr>
+              <w:t>11</w:t>
+            </w:r>
+            <w:r>
+              <w:rPr>
+                <w:rFonts w:eastAsia="Times New Roman" w:cs="Arial"/>
+                <w:b/>
+                <w:sz w:val="32"/>
+                <w:szCs w:val="32"/>
+                <w:lang w:val="en-IN" w:eastAsia="en-IN" w:bidi="ml-IN"/>
+              </w:rPr>
+              <w:t>.</w:t>
+            </w:r>
+            <w:r>
+              <w:rPr>
+                <w:rFonts w:eastAsia="Times New Roman" w:cs="Arial"/>
+                <w:b/>
+                <w:sz w:val="32"/>
+                <w:szCs w:val="32"/>
+                <w:lang w:val="en-IN" w:eastAsia="en-IN" w:bidi="ml-IN"/>
+              </w:rPr>
+              <w:t>4</w:t>
+            </w:r>
+            <w:r>
+              <w:rPr>
+                <w:rFonts w:eastAsia="Times New Roman" w:cs="Arial"/>
+                <w:b/>
+                <w:sz w:val="32"/>
+                <w:szCs w:val="32"/>
+                <w:lang w:val="en-IN" w:eastAsia="en-IN" w:bidi="ml-IN"/>
+              </w:rPr>
+              <w:t xml:space="preserve"> - Kramam</w:t>
+            </w:r>
+          </w:p>
+          <w:p>
+            <w:pPr>
+              <w:widowControl w:val="0"/>
+              <w:tabs>
+                <w:tab w:val="left" w:pos="993"/>
+              </w:tabs>
+              <w:autoSpaceDE w:val="0"/>
+              <w:autoSpaceDN w:val="0"/>
+              <w:adjustRightInd w:val="0"/>
+              <w:spacing w:before="0" w:line="240" w:lineRule="auto"/>
+              <w:rPr>
+                <w:rFonts w:eastAsia="Times New Roman" w:cs="Arial"/>
+                <w:b/>
+                <w:sz w:val="32"/>
+                <w:szCs w:val="32"/>
+                <w:lang w:val="it-IT" w:eastAsia="en-IN" w:bidi="ml-IN"/>
+              </w:rPr>
+            </w:pPr>
+            <w:r>
+              <w:rPr>
+                <w:rFonts w:eastAsia="Times New Roman" w:cs="Arial"/>
+                <w:b/>
+                <w:sz w:val="32"/>
+                <w:szCs w:val="32"/>
+                <w:lang w:val="it-IT" w:eastAsia="en-IN" w:bidi="ml-IN"/>
+              </w:rPr>
+              <w:t xml:space="preserve">Krama Vaakyam No. </w:t>
+            </w:r>
+            <w:r>
+              <w:rPr>
+                <w:rFonts w:eastAsia="Times New Roman" w:cs="Arial"/>
+                <w:b/>
+                <w:sz w:val="32"/>
+                <w:szCs w:val="32"/>
+                <w:lang w:val="it-IT" w:eastAsia="en-IN" w:bidi="ml-IN"/>
+              </w:rPr>
+              <w:t>16</w:t>
+            </w:r>
+          </w:p>
+          <w:p>
+            <w:pPr>
+              <w:widowControl w:val="0"/>
+              <w:tabs>
+                <w:tab w:val="left" w:pos="993"/>
+              </w:tabs>
+              <w:autoSpaceDE w:val="0"/>
+              <w:autoSpaceDN w:val="0"/>
+              <w:adjustRightInd w:val="0"/>
+              <w:spacing w:before="0" w:line="240" w:lineRule="auto"/>
+              <w:rPr>
+                <w:rFonts w:eastAsia="Times New Roman" w:cs="Arial"/>
+                <w:b/>
+                <w:sz w:val="32"/>
+                <w:szCs w:val="32"/>
+                <w:lang w:val="it-IT" w:eastAsia="en-IN" w:bidi="ml-IN"/>
+              </w:rPr>
+            </w:pPr>
+            <w:r>
+              <w:rPr>
+                <w:rFonts w:eastAsia="Times New Roman" w:cs="Arial"/>
+                <w:b/>
+                <w:sz w:val="32"/>
+                <w:szCs w:val="32"/>
+                <w:lang w:val="it-IT" w:eastAsia="en-IN" w:bidi="ml-IN"/>
+              </w:rPr>
+              <w:t xml:space="preserve">Panchaati No. </w:t>
+            </w:r>
+            <w:r>
+              <w:rPr>
+                <w:rFonts w:eastAsia="Times New Roman" w:cs="Arial"/>
+                <w:b/>
+                <w:sz w:val="32"/>
+                <w:szCs w:val="32"/>
+                <w:lang w:val="it-IT" w:eastAsia="en-IN" w:bidi="ml-IN"/>
+              </w:rPr>
+              <w:t>5</w:t>
+            </w:r>
+            <w:r>
+              <w:rPr>
+                <w:rFonts w:eastAsia="Times New Roman" w:cs="Arial"/>
+                <w:b/>
+                <w:sz w:val="32"/>
+                <w:szCs w:val="32"/>
+                <w:lang w:val="it-IT" w:eastAsia="en-IN" w:bidi="ml-IN"/>
+              </w:rPr>
+              <w:t>0</w:t>
+            </w:r>
+          </w:p>
+        </w:tc>
+        <w:tc>
+          <w:tcPr>
+            <w:tcW w:w="5102" w:type="dxa"/>
+            <w:tcBorders>
+              <w:top w:val="single" w:sz="4" w:space="0" w:color="000000"/>
+              <w:left w:val="single" w:sz="4" w:space="0" w:color="000000"/>
+              <w:bottom w:val="single" w:sz="4" w:space="0" w:color="000000"/>
+              <w:right w:val="single" w:sz="4" w:space="0" w:color="000000"/>
+            </w:tcBorders>
+          </w:tcPr>
+          <w:p>
+            <w:pPr>
+              <w:widowControl w:val="0"/>
+              <w:autoSpaceDE w:val="0"/>
+              <w:autoSpaceDN w:val="0"/>
+              <w:adjustRightInd w:val="0"/>
+              <w:spacing w:line="252" w:lineRule="auto"/>
+              <w:ind w:right="-165"/>
+              <w:rPr>
+                <w:rFonts w:ascii="BRH Malayalam Extra" w:hAnsi="BRH Malayalam Extra" w:cs="BRH Malayalam Extra"/>
+                <w:sz w:val="40"/>
+                <w:szCs w:val="40"/>
+              </w:rPr>
+            </w:pPr>
+            <w:r>
+              <w:rPr>
+                <w:rFonts w:ascii="BRH Malayalam Extra" w:hAnsi="BRH Malayalam Extra" w:cs="BRH Malayalam Extra"/>
+                <w:sz w:val="40"/>
+                <w:szCs w:val="40"/>
+              </w:rPr>
+              <w:t>K</w:t>
+            </w:r>
+            <w:r>
+              <w:rPr>
+                <w:rFonts w:ascii="BRH Malayalam Extra" w:hAnsi="BRH Malayalam Extra" w:cs="BRH Malayalam Extra"/>
+                <w:b/>
+                <w:sz w:val="32"/>
+                <w:szCs w:val="40"/>
+              </w:rPr>
+              <w:t>–</w:t>
+            </w:r>
+            <w:r>
+              <w:rPr>
+                <w:rFonts w:ascii="BRH Malayalam Extra" w:hAnsi="BRH Malayalam Extra" w:cs="BRH Malayalam Extra"/>
+                <w:sz w:val="40"/>
+                <w:szCs w:val="40"/>
+              </w:rPr>
+              <w:t>k</w:t>
+            </w:r>
+            <w:r>
+              <w:rPr>
+                <w:rFonts w:ascii="BRH Malayalam Extra" w:hAnsi="BRH Malayalam Extra" w:cs="BRH Malayalam Extra"/>
+                <w:b/>
+                <w:sz w:val="32"/>
+                <w:szCs w:val="40"/>
+              </w:rPr>
+              <w:t>–</w:t>
+            </w:r>
+            <w:r>
+              <w:rPr>
+                <w:rFonts w:ascii="BRH Malayalam Extra" w:hAnsi="BRH Malayalam Extra" w:cs="BRH Malayalam Extra"/>
+                <w:sz w:val="40"/>
+                <w:szCs w:val="40"/>
+              </w:rPr>
+              <w:t xml:space="preserve">Z§ öe | </w:t>
+            </w:r>
+            <w:r>
+              <w:rPr>
+                <w:rFonts w:ascii="BRH Malayalam Extra" w:hAnsi="BRH Malayalam Extra" w:cs="BRH Malayalam Extra"/>
+                <w:sz w:val="40"/>
+                <w:szCs w:val="40"/>
+                <w:highlight w:val="yellow"/>
+              </w:rPr>
+              <w:t>öe—</w:t>
+            </w:r>
+            <w:r>
+              <w:rPr>
+                <w:rFonts w:ascii="BRH Malayalam Extra" w:hAnsi="BRH Malayalam Extra" w:cs="BRH Malayalam Extra"/>
+                <w:sz w:val="40"/>
+                <w:szCs w:val="40"/>
+              </w:rPr>
+              <w:t xml:space="preserve"> YJ |</w:t>
+            </w:r>
+          </w:p>
+        </w:tc>
+        <w:tc>
+          <w:tcPr>
+            <w:tcW w:w="5103" w:type="dxa"/>
+            <w:tcBorders>
+              <w:top w:val="single" w:sz="4" w:space="0" w:color="000000"/>
+              <w:left w:val="single" w:sz="4" w:space="0" w:color="000000"/>
+              <w:bottom w:val="single" w:sz="4" w:space="0" w:color="000000"/>
+              <w:right w:val="single" w:sz="4" w:space="0" w:color="000000"/>
+            </w:tcBorders>
+          </w:tcPr>
+          <w:p>
+            <w:pPr>
+              <w:autoSpaceDE w:val="0"/>
+              <w:autoSpaceDN w:val="0"/>
+              <w:adjustRightInd w:val="0"/>
+              <w:spacing w:before="0" w:line="240" w:lineRule="auto"/>
+              <w:rPr>
+                <w:rFonts w:ascii="BRH Malayalam Extra" w:hAnsi="BRH Malayalam Extra" w:cs="BRH Malayalam Extra"/>
+                <w:sz w:val="40"/>
+                <w:szCs w:val="40"/>
+              </w:rPr>
+            </w:pPr>
+            <w:r>
+              <w:rPr>
+                <w:rFonts w:ascii="BRH Malayalam Extra" w:hAnsi="BRH Malayalam Extra" w:cs="BRH Malayalam Extra"/>
+                <w:sz w:val="40"/>
+                <w:szCs w:val="40"/>
+              </w:rPr>
+              <w:t>K</w:t>
+            </w:r>
+            <w:r>
+              <w:rPr>
+                <w:rFonts w:ascii="BRH Malayalam Extra" w:hAnsi="BRH Malayalam Extra" w:cs="BRH Malayalam Extra"/>
+                <w:b/>
+                <w:sz w:val="32"/>
+                <w:szCs w:val="40"/>
+              </w:rPr>
+              <w:t>–</w:t>
+            </w:r>
+            <w:r>
+              <w:rPr>
+                <w:rFonts w:ascii="BRH Malayalam Extra" w:hAnsi="BRH Malayalam Extra" w:cs="BRH Malayalam Extra"/>
+                <w:sz w:val="40"/>
+                <w:szCs w:val="40"/>
+              </w:rPr>
+              <w:t>k</w:t>
+            </w:r>
+            <w:r>
+              <w:rPr>
+                <w:rFonts w:ascii="BRH Malayalam Extra" w:hAnsi="BRH Malayalam Extra" w:cs="BRH Malayalam Extra"/>
+                <w:b/>
+                <w:sz w:val="32"/>
+                <w:szCs w:val="40"/>
+              </w:rPr>
+              <w:t>–</w:t>
+            </w:r>
+            <w:r>
+              <w:rPr>
+                <w:rFonts w:ascii="BRH Malayalam Extra" w:hAnsi="BRH Malayalam Extra" w:cs="BRH Malayalam Extra"/>
+                <w:sz w:val="40"/>
+                <w:szCs w:val="40"/>
+              </w:rPr>
+              <w:t xml:space="preserve">Z§ öe | öe </w:t>
+            </w:r>
+            <w:r>
+              <w:rPr>
+                <w:rFonts w:ascii="BRH Malayalam Extra" w:hAnsi="BRH Malayalam Extra" w:cs="BRH Malayalam Extra"/>
+                <w:sz w:val="40"/>
+                <w:szCs w:val="40"/>
+                <w:highlight w:val="green"/>
+              </w:rPr>
+              <w:t>Y—</w:t>
+            </w:r>
+            <w:r>
+              <w:rPr>
+                <w:rFonts w:ascii="BRH Malayalam Extra" w:hAnsi="BRH Malayalam Extra" w:cs="BRH Malayalam Extra"/>
+                <w:sz w:val="40"/>
+                <w:szCs w:val="40"/>
+              </w:rPr>
+              <w:t>J |</w:t>
             </w:r>
           </w:p>
         </w:tc>
@@ -1098,6 +1428,7 @@
                 <w:szCs w:val="32"/>
                 <w:lang w:val="en-IN" w:eastAsia="en-IN" w:bidi="ml-IN"/>
               </w:rPr>
+              <w:lastRenderedPageBreak/>
               <w:t>T.S.1.5.</w:t>
             </w:r>
             <w:r>
@@ -1419,7 +1750,6 @@
                 <w:szCs w:val="32"/>
                 <w:lang w:val="en-IN" w:eastAsia="en-IN" w:bidi="ml-IN"/>
               </w:rPr>
-              <w:lastRenderedPageBreak/>
               <w:t>T.S.1.5.</w:t>
             </w:r>
             <w:r>
@@ -3490,6 +3820,7 @@
           <w:b/>
           <w:bCs/>
         </w:rPr>
+        <w:lastRenderedPageBreak/>
         <w:t>(ignore those which are already incorporated in your book’s version and date)</w:t>
       </w:r>
     </w:p>
@@ -3548,7 +3879,6 @@
                 <w:sz w:val="32"/>
                 <w:szCs w:val="32"/>
               </w:rPr>
-              <w:lastRenderedPageBreak/>
               <w:t>Reference</w:t>
             </w:r>
           </w:p>
@@ -3571,7 +3901,6 @@
                 <w:sz w:val="32"/>
                 <w:szCs w:val="32"/>
               </w:rPr>
-              <w:lastRenderedPageBreak/>
               <w:t>As Printed</w:t>
             </w:r>
           </w:p>
@@ -5829,6 +6158,7 @@
           <w:b/>
           <w:bCs/>
         </w:rPr>
+        <w:lastRenderedPageBreak/>
         <w:t>(ignore those which are already incorporated in your book’s version and date)</w:t>
       </w:r>
     </w:p>
@@ -5887,7 +6217,6 @@
                 <w:sz w:val="32"/>
                 <w:szCs w:val="32"/>
               </w:rPr>
-              <w:lastRenderedPageBreak/>
               <w:t>Reference</w:t>
             </w:r>
           </w:p>
@@ -5910,7 +6239,6 @@
                 <w:sz w:val="32"/>
                 <w:szCs w:val="32"/>
               </w:rPr>
-              <w:lastRenderedPageBreak/>
               <w:t>As Printed</w:t>
             </w:r>
           </w:p>

</xml_diff>